<commit_message>
Lab numbering fixed for Sa
</commit_message>
<xml_diff>
--- a/lp/c2_2/sa/l4.docx
+++ b/lp/c2_2/sa/l4.docx
@@ -207,17 +207,8 @@
           <w:sz w:val="28"/>
           <w:szCs w:val="28"/>
         </w:rPr>
-        <w:t xml:space="preserve">Функціональне моделювання в стандарті IDEF0 і аналіз отриманих моделей з використанням пакету </w:t>
-      </w:r>
-      <w:proofErr w:type="spellStart"/>
-      <w:r>
-        <w:rPr>
-          <w:sz w:val="28"/>
-          <w:szCs w:val="28"/>
-        </w:rPr>
-        <w:t>BPwin</w:t>
-      </w:r>
-      <w:proofErr w:type="spellEnd"/>
+        <w:t>Побудова діаграм потоків даних засобами BPWin</w:t>
+      </w:r>
     </w:p>
     <w:p>
       <w:pPr>
@@ -611,21 +602,21 @@
         <w:rPr>
           <w:lang w:eastAsia="uk-UA"/>
         </w:rPr>
-        <w:t xml:space="preserve">Вивчити головні принципи методології IDEF0, принципи побудови моделей IDEF0, отримати загальне уявлення про процеси, діаграми, зв’язки тощо, а також набути загальні навички роботи з діаграмами IDEF0 шляхом створення нового проекту у </w:t>
-      </w:r>
-      <w:proofErr w:type="spellStart"/>
-      <w:r>
+        <w:t xml:space="preserve">Мета роботи – ознайомитися з методологією побудови діаграм потоків </w:t>
+      </w:r>
+    </w:p>
+    <w:p>
+      <w:pPr>
+        <w:ind w:firstLine="0"/>
         <w:rPr>
           <w:lang w:eastAsia="uk-UA"/>
         </w:rPr>
-        <w:t>BPwin</w:t>
-      </w:r>
-      <w:proofErr w:type="spellEnd"/>
+      </w:pPr>
       <w:r>
         <w:rPr>
           <w:lang w:eastAsia="uk-UA"/>
         </w:rPr>
-        <w:t xml:space="preserve">. </w:t>
+        <w:t xml:space="preserve">даних з використанням програмного продукту BPWin. </w:t>
       </w:r>
     </w:p>
     <w:p>
@@ -637,184 +628,63 @@
       </w:r>
     </w:p>
     <w:p>
-      <w:pPr>
-        <w:rPr>
-          <w:rFonts w:asciiTheme="majorHAnsi" w:eastAsiaTheme="majorEastAsia" w:hAnsiTheme="majorHAnsi" w:cstheme="majorBidi"/>
-          <w:color w:val="2E74B5" w:themeColor="accent1" w:themeShade="BF"/>
-          <w:sz w:val="26"/>
-          <w:szCs w:val="26"/>
-        </w:rPr>
-      </w:pPr>
-      <w:r>
-        <w:t xml:space="preserve">Стандарт IDEF0 описує методику побудови функціональної моделі предметної області. Основна ідея даної методології полягає у представленні підприємства, організації або процесу, що моделюється, у вигляді сукупності взаємопов'язаних робіт (процесів, функцій). Роботи утворюють ієрархічну структуру, коренем якої є основна функція процесу, що моделюється. У відповідності із даним стандартом розрізняють наступні види моделей: • модель AS-IS, яка описує стан модельованої предметної області на момент створення моделі; • модель TO-BE, яка описує можливий майбутній стан предметної області, в які вона перейде у результаті оптимізації існуючої системи і впровадження нових технологій. Моделювання ділових процесів, як правило, виконується за допомогою CASE-засобів. До таких засобів відносяться </w:t>
-      </w:r>
-      <w:proofErr w:type="spellStart"/>
-      <w:r>
-        <w:t>BPwin</w:t>
-      </w:r>
-      <w:proofErr w:type="spellEnd"/>
-      <w:r>
-        <w:t xml:space="preserve"> (PLATINUM </w:t>
-      </w:r>
-      <w:proofErr w:type="spellStart"/>
-      <w:r>
-        <w:t>technology</w:t>
-      </w:r>
-      <w:proofErr w:type="spellEnd"/>
-      <w:r>
-        <w:t xml:space="preserve">), </w:t>
-      </w:r>
-      <w:proofErr w:type="spellStart"/>
-      <w:r>
-        <w:t>Silverrun</w:t>
-      </w:r>
-      <w:proofErr w:type="spellEnd"/>
-      <w:r>
-        <w:t xml:space="preserve"> (</w:t>
-      </w:r>
-      <w:proofErr w:type="spellStart"/>
-      <w:r>
-        <w:t>Silverrun</w:t>
-      </w:r>
-      <w:proofErr w:type="spellEnd"/>
-      <w:r>
-        <w:t xml:space="preserve"> </w:t>
-      </w:r>
-      <w:proofErr w:type="spellStart"/>
-      <w:r>
-        <w:t>technology</w:t>
-      </w:r>
-      <w:proofErr w:type="spellEnd"/>
-      <w:r>
-        <w:t xml:space="preserve">), </w:t>
-      </w:r>
-      <w:proofErr w:type="spellStart"/>
-      <w:r>
-        <w:t>Oracle</w:t>
-      </w:r>
-      <w:proofErr w:type="spellEnd"/>
-      <w:r>
-        <w:t xml:space="preserve"> </w:t>
-      </w:r>
-      <w:proofErr w:type="spellStart"/>
-      <w:r>
-        <w:t>Designer</w:t>
-      </w:r>
-      <w:proofErr w:type="spellEnd"/>
-      <w:r>
-        <w:t xml:space="preserve"> (</w:t>
-      </w:r>
-      <w:proofErr w:type="spellStart"/>
-      <w:r>
-        <w:t>Oracle</w:t>
-      </w:r>
-      <w:proofErr w:type="spellEnd"/>
-      <w:r>
-        <w:t xml:space="preserve">), </w:t>
-      </w:r>
-      <w:proofErr w:type="spellStart"/>
-      <w:r>
-        <w:t>Rational</w:t>
-      </w:r>
-      <w:proofErr w:type="spellEnd"/>
-      <w:r>
-        <w:t xml:space="preserve"> </w:t>
-      </w:r>
-      <w:proofErr w:type="spellStart"/>
-      <w:r>
-        <w:t>Rose</w:t>
-      </w:r>
-      <w:proofErr w:type="spellEnd"/>
-      <w:r>
-        <w:t xml:space="preserve"> (</w:t>
-      </w:r>
-      <w:proofErr w:type="spellStart"/>
-      <w:r>
-        <w:t>Rational</w:t>
-      </w:r>
-      <w:proofErr w:type="spellEnd"/>
-      <w:r>
-        <w:t xml:space="preserve"> </w:t>
-      </w:r>
-      <w:proofErr w:type="spellStart"/>
-      <w:r>
-        <w:t>Software</w:t>
-      </w:r>
-      <w:proofErr w:type="spellEnd"/>
-      <w:r>
-        <w:t xml:space="preserve">) тощо. Функціональні можливості інструментальних засобів структурного моделювання ділових процесів будуть розглянуті на прикладі CASE -засобу </w:t>
-      </w:r>
-      <w:proofErr w:type="spellStart"/>
-      <w:r>
-        <w:t>BPwin</w:t>
-      </w:r>
-      <w:proofErr w:type="spellEnd"/>
-      <w:r>
-        <w:t>. Крім побудови моделі дане інструментальне середовище дозволяє здійснювати вартісний аналіз, заснований на роботах (</w:t>
-      </w:r>
-      <w:proofErr w:type="spellStart"/>
-      <w:r>
-        <w:t>Activity</w:t>
-      </w:r>
-      <w:proofErr w:type="spellEnd"/>
-      <w:r>
-        <w:t xml:space="preserve"> </w:t>
-      </w:r>
-      <w:proofErr w:type="spellStart"/>
-      <w:r>
-        <w:t>Based</w:t>
-      </w:r>
-      <w:proofErr w:type="spellEnd"/>
-      <w:r>
-        <w:t xml:space="preserve"> </w:t>
-      </w:r>
-      <w:proofErr w:type="spellStart"/>
-      <w:r>
-        <w:t>Costing</w:t>
-      </w:r>
-      <w:proofErr w:type="spellEnd"/>
-      <w:r>
-        <w:t xml:space="preserve">, ABC) і аналіз, </w:t>
-      </w:r>
-      <w:proofErr w:type="spellStart"/>
-      <w:r>
-        <w:t>застований</w:t>
-      </w:r>
-      <w:proofErr w:type="spellEnd"/>
-      <w:r>
-        <w:t xml:space="preserve"> на властивостях, які визначаються користувачем (</w:t>
-      </w:r>
-      <w:proofErr w:type="spellStart"/>
-      <w:r>
-        <w:t>User</w:t>
-      </w:r>
-      <w:proofErr w:type="spellEnd"/>
-      <w:r>
-        <w:t xml:space="preserve"> </w:t>
-      </w:r>
-      <w:proofErr w:type="spellStart"/>
-      <w:r>
-        <w:t>Defined</w:t>
-      </w:r>
-      <w:proofErr w:type="spellEnd"/>
-      <w:r>
-        <w:t xml:space="preserve"> </w:t>
-      </w:r>
-      <w:proofErr w:type="spellStart"/>
-      <w:r>
-        <w:t>Properties</w:t>
-      </w:r>
-      <w:proofErr w:type="spellEnd"/>
-      <w:r>
-        <w:t xml:space="preserve">, UDP). </w:t>
-      </w:r>
-      <w:proofErr w:type="spellStart"/>
-      <w:r>
-        <w:t>BPwin</w:t>
-      </w:r>
-      <w:proofErr w:type="spellEnd"/>
-      <w:r>
-        <w:t xml:space="preserve"> підтримує три методології моделювання: функціональне моделювання (IDEF0); опис бізнес-процесів (IDEF3); діаграми потоків даних (DFD). 2</w:t>
+      <w:r>
+        <w:t>Діаграми потоків даних (</w:t>
+      </w:r>
+      <w:r>
+        <w:rPr>
+          <w:b/>
+        </w:rPr>
+        <w:t>Data Flow Diagramming</w:t>
+      </w:r>
+      <w:r>
+        <w:t xml:space="preserve">, ДПД) є основним засобом </w:t>
+      </w:r>
+    </w:p>
+    <w:p>
+      <w:pPr>
+        <w:ind w:firstLine="0"/>
+      </w:pPr>
+      <w:r>
+        <w:t xml:space="preserve">моделювання функціональних вимог до системи, що проектується. Вимоги </w:t>
+      </w:r>
+    </w:p>
+    <w:p>
+      <w:pPr>
+        <w:ind w:firstLine="0"/>
+      </w:pPr>
+      <w:r>
+        <w:t xml:space="preserve">представляються у вигляді ієрархії процесів, пов’язаних потоками даних. Діаграми потоків даних показують, як кожний процес перетворює свої вхідні дані у вихідні, і виявляють відносини між цими процесами. ДПД успішно використовуються як доповнення до моделі IDEF0 для опису документообігу і обробки інформації. В основі цієї методології лежить побудова моделі ІС – яка проектується або реально існує. Відповідно до методології модель системи визначається як ієрархія ДПД, яка описує асинхронний процес перетворення інформації від її введення у систему до видачі користувачу. Діаграми верхніх рівнів ієрархії (контекстні діаграми) визначають основні процеси або підсистеми ІС із зовнішніми входами і виходами. Вони деталізуються за допомогою діаграм нижчого рівня. Така декомпозиція продовжується, створюючи багаторівневу ієрархію діаграм, доти, поки не буде досягнутий такий рівень декомпозиції, на якому процеси стають елементарними і деталізувати їх далі неможливо.  </w:t>
+      </w:r>
+    </w:p>
+    <w:p>
+      <w:r>
+        <w:t xml:space="preserve">Джерела інформації (зовнішні сутності) породжують інформаційні потоки (потоки даних), що переносять інформацію до підсистем або процесів. Ті, у свою чергу, перетворюють інформацію і породжують нові потоки, які переносять інформацію до інших процесів або підсистем, нагромаджувачів даних або зовнішніх сутностей – споживачів інформації. Таким чином, основними компонентами діаграм потоків даних є:  </w:t>
+      </w:r>
+    </w:p>
+    <w:p>
+      <w:r>
+        <w:t xml:space="preserve">• зовнішні сутності;  </w:t>
+      </w:r>
+    </w:p>
+    <w:p>
+      <w:r>
+        <w:t xml:space="preserve">• системи/підсистеми;  </w:t>
+      </w:r>
+    </w:p>
+    <w:p>
+      <w:r>
+        <w:t xml:space="preserve">• процеси;  </w:t>
+      </w:r>
+    </w:p>
+    <w:p>
+      <w:r>
+        <w:t xml:space="preserve">• нагромаджувачі даних;  </w:t>
+      </w:r>
+    </w:p>
+    <w:p>
+      <w:r>
+        <w:t xml:space="preserve">• потоки даних.   </w:t>
       </w:r>
       <w:r>
         <w:br w:type="page"/>
@@ -855,16 +725,28 @@
         <w:rPr>
           <w:lang w:val="ru-RU"/>
         </w:rPr>
-        <w:t xml:space="preserve"> в стандарті IDEF0 для наступн</w:t>
-      </w:r>
-      <w:r>
-        <w:t>у</w:t>
+        <w:t xml:space="preserve"> </w:t>
+      </w:r>
+      <w:r>
+        <w:rPr>
+          <w:lang w:val="en-US"/>
+        </w:rPr>
+        <w:t>DFD</w:t>
       </w:r>
       <w:r>
         <w:rPr>
           <w:lang w:val="ru-RU"/>
         </w:rPr>
-        <w:t xml:space="preserve"> предметну область</w:t>
+        <w:t xml:space="preserve"> для наступн</w:t>
+      </w:r>
+      <w:r>
+        <w:t>ої</w:t>
+      </w:r>
+      <w:r>
+        <w:rPr>
+          <w:lang w:val="ru-RU"/>
+        </w:rPr>
+        <w:t xml:space="preserve"> предметної області</w:t>
       </w:r>
       <w:r>
         <w:rPr>
@@ -907,7 +789,7 @@
         <w:pStyle w:val="Heading2"/>
       </w:pPr>
       <w:r>
-        <w:object w:dxaOrig="16305" w:dyaOrig="11371" w14:anchorId="11F0814D">
+        <w:object w:dxaOrig="7516" w:dyaOrig="4846" w14:anchorId="31CFFC6E">
           <v:shapetype id="_x0000_t75" coordsize="21600,21600" o:spt="75" o:preferrelative="t" path="m@4@5l@4@11@9@11@9@5xe" filled="f" stroked="f">
             <v:stroke joinstyle="miter"/>
             <v:formulas>
@@ -927,14 +809,17 @@
             <v:path o:extrusionok="f" gradientshapeok="t" o:connecttype="rect"/>
             <o:lock v:ext="edit" aspectratio="t"/>
           </v:shapetype>
-          <v:shape id="_x0000_i1025" type="#_x0000_t75" style="width:458.25pt;height:319.5pt" o:ole="">
+          <v:shape id="_x0000_i1025" type="#_x0000_t75" style="width:375.75pt;height:242.25pt" o:ole="">
             <v:imagedata r:id="rId8" o:title=""/>
           </v:shape>
-          <o:OLEObject Type="Embed" ProgID="Visio.Drawing.15" ShapeID="_x0000_i1025" DrawAspect="Content" ObjectID="_1462432437" r:id="rId9"/>
+          <o:OLEObject Type="Embed" ProgID="Visio.Drawing.15" ShapeID="_x0000_i1025" DrawAspect="Content" ObjectID="_1463657411" r:id="rId9"/>
         </w:object>
       </w:r>
-      <w:bookmarkStart w:id="0" w:name="_GoBack"/>
-      <w:bookmarkEnd w:id="0"/>
+    </w:p>
+    <w:p>
+      <w:pPr>
+        <w:pStyle w:val="Heading2"/>
+      </w:pPr>
       <w:r>
         <w:t>Висновки</w:t>
       </w:r>
@@ -949,25 +834,13 @@
         <w:rPr>
           <w:lang w:eastAsia="uk-UA"/>
         </w:rPr>
-        <w:t>Вивчив</w:t>
+        <w:t>Ознайомився</w:t>
       </w:r>
       <w:r>
         <w:rPr>
           <w:lang w:eastAsia="uk-UA"/>
         </w:rPr>
-        <w:t xml:space="preserve"> головні принципи методології IDEF0, принципи побудови моделей IDEF0, отримати загальне уявлення про процеси, діаграми, зв’язки тощо, а також набути загальні навички роботи з діаграмами IDEF0 шляхом створення нового проекту у </w:t>
-      </w:r>
-      <w:r>
-        <w:rPr>
-          <w:lang w:val="en-US" w:eastAsia="uk-UA"/>
-        </w:rPr>
-        <w:t>Visio</w:t>
-      </w:r>
-      <w:r>
-        <w:rPr>
-          <w:lang w:eastAsia="uk-UA"/>
-        </w:rPr>
-        <w:t xml:space="preserve">. </w:t>
+        <w:t xml:space="preserve"> з методологією побудови діаграм потоків </w:t>
       </w:r>
     </w:p>
     <w:p>
@@ -981,8 +854,21 @@
           <w:rFonts w:ascii="Consolas" w:hAnsi="Consolas" w:cs="Consolas"/>
           <w:kern w:val="0"/>
           <w:szCs w:val="24"/>
-        </w:rPr>
-      </w:pPr>
+          <w:lang w:val="en-US"/>
+        </w:rPr>
+      </w:pPr>
+      <w:r>
+        <w:rPr>
+          <w:lang w:eastAsia="uk-UA"/>
+        </w:rPr>
+        <w:t xml:space="preserve">даних з використанням програмного продукту </w:t>
+      </w:r>
+      <w:r>
+        <w:rPr>
+          <w:lang w:val="en-US" w:eastAsia="uk-UA"/>
+        </w:rPr>
+        <w:t>Visio</w:t>
+      </w:r>
     </w:p>
     <w:sectPr>
       <w:headerReference w:type="default" r:id="rId10"/>
@@ -1070,7 +956,7 @@
             <w:noProof/>
             <w:szCs w:val="24"/>
           </w:rPr>
-          <w:t>3</w:t>
+          <w:t>2</w:t>
         </w:r>
         <w:r>
           <w:rPr>
@@ -4695,6 +4581,7 @@
     <w:rsid w:val="00451139"/>
     <w:rsid w:val="00483914"/>
     <w:rsid w:val="005C6ADA"/>
+    <w:rsid w:val="005D76A1"/>
     <w:rsid w:val="006904B9"/>
     <w:rsid w:val="007F01B2"/>
     <w:rsid w:val="00815082"/>
@@ -4710,6 +4597,7 @@
     <w:rsid w:val="00B742C5"/>
     <w:rsid w:val="00C07B26"/>
     <w:rsid w:val="00C75837"/>
+    <w:rsid w:val="00D12CE4"/>
     <w:rsid w:val="00E05DF9"/>
     <w:rsid w:val="00E11031"/>
     <w:rsid w:val="00E71A2A"/>
@@ -5451,7 +5339,7 @@
 </file>
 
 <file path=customXml/itemProps1.xml><?xml version="1.0" encoding="utf-8"?>
-<ds:datastoreItem xmlns:ds="http://schemas.openxmlformats.org/officeDocument/2006/customXml" ds:itemID="{437DF9F8-45CD-424E-800C-5707DF7A87A1}">
+<ds:datastoreItem xmlns:ds="http://schemas.openxmlformats.org/officeDocument/2006/customXml" ds:itemID="{838D4F17-8B9E-473F-871D-6BA635105D10}">
   <ds:schemaRefs>
     <ds:schemaRef ds:uri="http://schemas.openxmlformats.org/officeDocument/2006/bibliography"/>
   </ds:schemaRefs>

</xml_diff>